<commit_message>
Integrate Centrifuge analysis function
</commit_message>
<xml_diff>
--- a/BioSeqDBHelp.docx
+++ b/BioSeqDBHelp.docx
@@ -35,13 +35,13 @@
         <w:rPr>
           <w:lang w:val="en-US"/>
         </w:rPr>
-        <w:t>May 1</w:t>
-      </w:r>
-      <w:r>
-        <w:rPr>
-          <w:lang w:val="en-US"/>
-        </w:rPr>
-        <w:t>5</w:t>
+        <w:t xml:space="preserve">May </w:t>
+      </w:r>
+      <w:r>
+        <w:rPr>
+          <w:lang w:val="en-US"/>
+        </w:rPr>
+        <w:t>27</w:t>
       </w:r>
       <w:r>
         <w:rPr>
@@ -122,7 +122,7 @@
           <w:r>
             <w:fldChar w:fldCharType="separate"/>
           </w:r>
-          <w:hyperlink w:anchor="_Toc71816345" w:history="1">
+          <w:hyperlink w:anchor="_Toc73001412" w:history="1">
             <w:r>
               <w:rPr>
                 <w:rStyle w:val="Hyperlink"/>
@@ -151,7 +151,7 @@
                 <w:noProof/>
                 <w:webHidden/>
               </w:rPr>
-              <w:instrText xml:space="preserve"> PAGEREF _Toc71816345 \h </w:instrText>
+              <w:instrText xml:space="preserve"> PAGEREF _Toc73001412 \h </w:instrText>
             </w:r>
             <w:r>
               <w:rPr>
@@ -193,7 +193,7 @@
               <w:noProof/>
             </w:rPr>
           </w:pPr>
-          <w:hyperlink w:anchor="_Toc71816346" w:history="1">
+          <w:hyperlink w:anchor="_Toc73001413" w:history="1">
             <w:r>
               <w:rPr>
                 <w:rStyle w:val="Hyperlink"/>
@@ -222,7 +222,7 @@
                 <w:noProof/>
                 <w:webHidden/>
               </w:rPr>
-              <w:instrText xml:space="preserve"> PAGEREF _Toc71816346 \h </w:instrText>
+              <w:instrText xml:space="preserve"> PAGEREF _Toc73001413 \h </w:instrText>
             </w:r>
             <w:r>
               <w:rPr>
@@ -264,7 +264,7 @@
               <w:noProof/>
             </w:rPr>
           </w:pPr>
-          <w:hyperlink w:anchor="_Toc71816347" w:history="1">
+          <w:hyperlink w:anchor="_Toc73001414" w:history="1">
             <w:r>
               <w:rPr>
                 <w:rStyle w:val="Hyperlink"/>
@@ -294,7 +294,7 @@
                 <w:noProof/>
                 <w:webHidden/>
               </w:rPr>
-              <w:instrText xml:space="preserve"> PAGEREF _Toc71816347 \h </w:instrText>
+              <w:instrText xml:space="preserve"> PAGEREF _Toc73001414 \h </w:instrText>
             </w:r>
             <w:r>
               <w:rPr>
@@ -336,7 +336,7 @@
               <w:noProof/>
             </w:rPr>
           </w:pPr>
-          <w:hyperlink w:anchor="_Toc71816348" w:history="1">
+          <w:hyperlink w:anchor="_Toc73001415" w:history="1">
             <w:r>
               <w:rPr>
                 <w:rStyle w:val="Hyperlink"/>
@@ -365,7 +365,7 @@
                 <w:noProof/>
                 <w:webHidden/>
               </w:rPr>
-              <w:instrText xml:space="preserve"> PAGEREF _Toc71816348 \h </w:instrText>
+              <w:instrText xml:space="preserve"> PAGEREF _Toc73001415 \h </w:instrText>
             </w:r>
             <w:r>
               <w:rPr>
@@ -407,7 +407,7 @@
               <w:noProof/>
             </w:rPr>
           </w:pPr>
-          <w:hyperlink w:anchor="_Toc71816349" w:history="1">
+          <w:hyperlink w:anchor="_Toc73001416" w:history="1">
             <w:r>
               <w:rPr>
                 <w:rStyle w:val="Hyperlink"/>
@@ -436,7 +436,7 @@
                 <w:noProof/>
                 <w:webHidden/>
               </w:rPr>
-              <w:instrText xml:space="preserve"> PAGEREF _Toc71816349 \h </w:instrText>
+              <w:instrText xml:space="preserve"> PAGEREF _Toc73001416 \h </w:instrText>
             </w:r>
             <w:r>
               <w:rPr>
@@ -478,7 +478,7 @@
               <w:noProof/>
             </w:rPr>
           </w:pPr>
-          <w:hyperlink w:anchor="_Toc71816350" w:history="1">
+          <w:hyperlink w:anchor="_Toc73001417" w:history="1">
             <w:r>
               <w:rPr>
                 <w:rStyle w:val="Hyperlink"/>
@@ -507,7 +507,7 @@
                 <w:noProof/>
                 <w:webHidden/>
               </w:rPr>
-              <w:instrText xml:space="preserve"> PAGEREF _Toc71816350 \h </w:instrText>
+              <w:instrText xml:space="preserve"> PAGEREF _Toc73001417 \h </w:instrText>
             </w:r>
             <w:r>
               <w:rPr>
@@ -550,7 +550,7 @@
               <w:noProof/>
             </w:rPr>
           </w:pPr>
-          <w:hyperlink w:anchor="_Toc71816351" w:history="1">
+          <w:hyperlink w:anchor="_Toc73001418" w:history="1">
             <w:r>
               <w:rPr>
                 <w:rStyle w:val="Hyperlink"/>
@@ -595,7 +595,7 @@
                 <w:noProof/>
                 <w:webHidden/>
               </w:rPr>
-              <w:instrText xml:space="preserve"> PAGEREF _Toc71816351 \h </w:instrText>
+              <w:instrText xml:space="preserve"> PAGEREF _Toc73001418 \h </w:instrText>
             </w:r>
             <w:r>
               <w:rPr>
@@ -638,7 +638,7 @@
               <w:noProof/>
             </w:rPr>
           </w:pPr>
-          <w:hyperlink w:anchor="_Toc71816352" w:history="1">
+          <w:hyperlink w:anchor="_Toc73001419" w:history="1">
             <w:r>
               <w:rPr>
                 <w:rStyle w:val="Hyperlink"/>
@@ -683,7 +683,7 @@
                 <w:noProof/>
                 <w:webHidden/>
               </w:rPr>
-              <w:instrText xml:space="preserve"> PAGEREF _Toc71816352 \h </w:instrText>
+              <w:instrText xml:space="preserve"> PAGEREF _Toc73001419 \h </w:instrText>
             </w:r>
             <w:r>
               <w:rPr>
@@ -726,7 +726,7 @@
               <w:noProof/>
             </w:rPr>
           </w:pPr>
-          <w:hyperlink w:anchor="_Toc71816353" w:history="1">
+          <w:hyperlink w:anchor="_Toc73001420" w:history="1">
             <w:r>
               <w:rPr>
                 <w:rStyle w:val="Hyperlink"/>
@@ -771,7 +771,7 @@
                 <w:noProof/>
                 <w:webHidden/>
               </w:rPr>
-              <w:instrText xml:space="preserve"> PAGEREF _Toc71816353 \h </w:instrText>
+              <w:instrText xml:space="preserve"> PAGEREF _Toc73001420 \h </w:instrText>
             </w:r>
             <w:r>
               <w:rPr>
@@ -814,7 +814,7 @@
               <w:noProof/>
             </w:rPr>
           </w:pPr>
-          <w:hyperlink w:anchor="_Toc71816354" w:history="1">
+          <w:hyperlink w:anchor="_Toc73001421" w:history="1">
             <w:r>
               <w:rPr>
                 <w:rStyle w:val="Hyperlink"/>
@@ -859,7 +859,7 @@
                 <w:noProof/>
                 <w:webHidden/>
               </w:rPr>
-              <w:instrText xml:space="preserve"> PAGEREF _Toc71816354 \h </w:instrText>
+              <w:instrText xml:space="preserve"> PAGEREF _Toc73001421 \h </w:instrText>
             </w:r>
             <w:r>
               <w:rPr>
@@ -902,7 +902,7 @@
               <w:noProof/>
             </w:rPr>
           </w:pPr>
-          <w:hyperlink w:anchor="_Toc71816355" w:history="1">
+          <w:hyperlink w:anchor="_Toc73001422" w:history="1">
             <w:r>
               <w:rPr>
                 <w:rStyle w:val="Hyperlink"/>
@@ -947,7 +947,7 @@
                 <w:noProof/>
                 <w:webHidden/>
               </w:rPr>
-              <w:instrText xml:space="preserve"> PAGEREF _Toc71816355 \h </w:instrText>
+              <w:instrText xml:space="preserve"> PAGEREF _Toc73001422 \h </w:instrText>
             </w:r>
             <w:r>
               <w:rPr>
@@ -990,7 +990,7 @@
               <w:noProof/>
             </w:rPr>
           </w:pPr>
-          <w:hyperlink w:anchor="_Toc71816356" w:history="1">
+          <w:hyperlink w:anchor="_Toc73001423" w:history="1">
             <w:r>
               <w:rPr>
                 <w:rStyle w:val="Hyperlink"/>
@@ -1035,7 +1035,7 @@
                 <w:noProof/>
                 <w:webHidden/>
               </w:rPr>
-              <w:instrText xml:space="preserve"> PAGEREF _Toc71816356 \h </w:instrText>
+              <w:instrText xml:space="preserve"> PAGEREF _Toc73001423 \h </w:instrText>
             </w:r>
             <w:r>
               <w:rPr>
@@ -1078,7 +1078,7 @@
               <w:noProof/>
             </w:rPr>
           </w:pPr>
-          <w:hyperlink w:anchor="_Toc71816357" w:history="1">
+          <w:hyperlink w:anchor="_Toc73001424" w:history="1">
             <w:r>
               <w:rPr>
                 <w:rStyle w:val="Hyperlink"/>
@@ -1123,7 +1123,7 @@
                 <w:noProof/>
                 <w:webHidden/>
               </w:rPr>
-              <w:instrText xml:space="preserve"> PAGEREF _Toc71816357 \h </w:instrText>
+              <w:instrText xml:space="preserve"> PAGEREF _Toc73001424 \h </w:instrText>
             </w:r>
             <w:r>
               <w:rPr>
@@ -1166,7 +1166,7 @@
               <w:noProof/>
             </w:rPr>
           </w:pPr>
-          <w:hyperlink w:anchor="_Toc71816358" w:history="1">
+          <w:hyperlink w:anchor="_Toc73001425" w:history="1">
             <w:r>
               <w:rPr>
                 <w:rStyle w:val="Hyperlink"/>
@@ -1211,7 +1211,7 @@
                 <w:noProof/>
                 <w:webHidden/>
               </w:rPr>
-              <w:instrText xml:space="preserve"> PAGEREF _Toc71816358 \h </w:instrText>
+              <w:instrText xml:space="preserve"> PAGEREF _Toc73001425 \h </w:instrText>
             </w:r>
             <w:r>
               <w:rPr>
@@ -1253,7 +1253,7 @@
               <w:noProof/>
             </w:rPr>
           </w:pPr>
-          <w:hyperlink w:anchor="_Toc71816359" w:history="1">
+          <w:hyperlink w:anchor="_Toc73001426" w:history="1">
             <w:r>
               <w:rPr>
                 <w:rStyle w:val="Hyperlink"/>
@@ -1283,7 +1283,7 @@
                 <w:noProof/>
                 <w:webHidden/>
               </w:rPr>
-              <w:instrText xml:space="preserve"> PAGEREF _Toc71816359 \h </w:instrText>
+              <w:instrText xml:space="preserve"> PAGEREF _Toc73001426 \h </w:instrText>
             </w:r>
             <w:r>
               <w:rPr>
@@ -1326,7 +1326,7 @@
               <w:noProof/>
             </w:rPr>
           </w:pPr>
-          <w:hyperlink w:anchor="_Toc71816360" w:history="1">
+          <w:hyperlink w:anchor="_Toc73001427" w:history="1">
             <w:r>
               <w:rPr>
                 <w:rStyle w:val="Hyperlink"/>
@@ -1371,7 +1371,7 @@
                 <w:noProof/>
                 <w:webHidden/>
               </w:rPr>
-              <w:instrText xml:space="preserve"> PAGEREF _Toc71816360 \h </w:instrText>
+              <w:instrText xml:space="preserve"> PAGEREF _Toc73001427 \h </w:instrText>
             </w:r>
             <w:r>
               <w:rPr>
@@ -1414,7 +1414,7 @@
               <w:noProof/>
             </w:rPr>
           </w:pPr>
-          <w:hyperlink w:anchor="_Toc71816361" w:history="1">
+          <w:hyperlink w:anchor="_Toc73001428" w:history="1">
             <w:r>
               <w:rPr>
                 <w:rStyle w:val="Hyperlink"/>
@@ -1459,7 +1459,7 @@
                 <w:noProof/>
                 <w:webHidden/>
               </w:rPr>
-              <w:instrText xml:space="preserve"> PAGEREF _Toc71816361 \h </w:instrText>
+              <w:instrText xml:space="preserve"> PAGEREF _Toc73001428 \h </w:instrText>
             </w:r>
             <w:r>
               <w:rPr>
@@ -1502,7 +1502,7 @@
               <w:noProof/>
             </w:rPr>
           </w:pPr>
-          <w:hyperlink w:anchor="_Toc71816362" w:history="1">
+          <w:hyperlink w:anchor="_Toc73001429" w:history="1">
             <w:r>
               <w:rPr>
                 <w:rStyle w:val="Hyperlink"/>
@@ -1526,7 +1526,7 @@
                 <w:bCs/>
                 <w:noProof/>
               </w:rPr>
-              <w:t>Influenza A pipeline</w:t>
+              <w:t>Centrifuge classification analysis</w:t>
             </w:r>
             <w:r>
               <w:rPr>
@@ -1547,7 +1547,7 @@
                 <w:noProof/>
                 <w:webHidden/>
               </w:rPr>
-              <w:instrText xml:space="preserve"> PAGEREF _Toc71816362 \h </w:instrText>
+              <w:instrText xml:space="preserve"> PAGEREF _Toc73001429 \h </w:instrText>
             </w:r>
             <w:r>
               <w:rPr>
@@ -1590,7 +1590,7 @@
               <w:noProof/>
             </w:rPr>
           </w:pPr>
-          <w:hyperlink w:anchor="_Toc71816363" w:history="1">
+          <w:hyperlink w:anchor="_Toc73001430" w:history="1">
             <w:r>
               <w:rPr>
                 <w:rStyle w:val="Hyperlink"/>
@@ -1614,7 +1614,7 @@
                 <w:bCs/>
                 <w:noProof/>
               </w:rPr>
-              <w:t>Kraken2</w:t>
+              <w:t>Influenza A pipeline</w:t>
             </w:r>
             <w:r>
               <w:rPr>
@@ -1635,7 +1635,7 @@
                 <w:noProof/>
                 <w:webHidden/>
               </w:rPr>
-              <w:instrText xml:space="preserve"> PAGEREF _Toc71816363 \h </w:instrText>
+              <w:instrText xml:space="preserve"> PAGEREF _Toc73001430 \h </w:instrText>
             </w:r>
             <w:r>
               <w:rPr>
@@ -1655,7 +1655,7 @@
                 <w:noProof/>
                 <w:webHidden/>
               </w:rPr>
-              <w:t>22</w:t>
+              <w:t>21</w:t>
             </w:r>
             <w:r>
               <w:rPr>
@@ -1678,7 +1678,7 @@
               <w:noProof/>
             </w:rPr>
           </w:pPr>
-          <w:hyperlink w:anchor="_Toc71816364" w:history="1">
+          <w:hyperlink w:anchor="_Toc73001431" w:history="1">
             <w:r>
               <w:rPr>
                 <w:rStyle w:val="Hyperlink"/>
@@ -1702,7 +1702,7 @@
                 <w:bCs/>
                 <w:noProof/>
               </w:rPr>
-              <w:t>Nextstrain</w:t>
+              <w:t>Kraken2</w:t>
             </w:r>
             <w:r>
               <w:rPr>
@@ -1723,7 +1723,7 @@
                 <w:noProof/>
                 <w:webHidden/>
               </w:rPr>
-              <w:instrText xml:space="preserve"> PAGEREF _Toc71816364 \h </w:instrText>
+              <w:instrText xml:space="preserve"> PAGEREF _Toc73001431 \h </w:instrText>
             </w:r>
             <w:r>
               <w:rPr>
@@ -1766,7 +1766,7 @@
               <w:noProof/>
             </w:rPr>
           </w:pPr>
-          <w:hyperlink w:anchor="_Toc71816365" w:history="1">
+          <w:hyperlink w:anchor="_Toc73001432" w:history="1">
             <w:r>
               <w:rPr>
                 <w:rStyle w:val="Hyperlink"/>
@@ -1790,7 +1790,7 @@
                 <w:bCs/>
                 <w:noProof/>
               </w:rPr>
-              <w:t>Quast</w:t>
+              <w:t>Nextstrain</w:t>
             </w:r>
             <w:r>
               <w:rPr>
@@ -1811,7 +1811,7 @@
                 <w:noProof/>
                 <w:webHidden/>
               </w:rPr>
-              <w:instrText xml:space="preserve"> PAGEREF _Toc71816365 \h </w:instrText>
+              <w:instrText xml:space="preserve"> PAGEREF _Toc73001432 \h </w:instrText>
             </w:r>
             <w:r>
               <w:rPr>
@@ -1854,7 +1854,7 @@
               <w:noProof/>
             </w:rPr>
           </w:pPr>
-          <w:hyperlink w:anchor="_Toc71816366" w:history="1">
+          <w:hyperlink w:anchor="_Toc73001433" w:history="1">
             <w:r>
               <w:rPr>
                 <w:rStyle w:val="Hyperlink"/>
@@ -1878,7 +1878,7 @@
                 <w:bCs/>
                 <w:noProof/>
               </w:rPr>
-              <w:t>Salmonella Serotyping</w:t>
+              <w:t>Quast</w:t>
             </w:r>
             <w:r>
               <w:rPr>
@@ -1899,7 +1899,7 @@
                 <w:noProof/>
                 <w:webHidden/>
               </w:rPr>
-              <w:instrText xml:space="preserve"> PAGEREF _Toc71816366 \h </w:instrText>
+              <w:instrText xml:space="preserve"> PAGEREF _Toc73001433 \h </w:instrText>
             </w:r>
             <w:r>
               <w:rPr>
@@ -1942,7 +1942,7 @@
               <w:noProof/>
             </w:rPr>
           </w:pPr>
-          <w:hyperlink w:anchor="_Toc71816367" w:history="1">
+          <w:hyperlink w:anchor="_Toc73001434" w:history="1">
             <w:r>
               <w:rPr>
                 <w:rStyle w:val="Hyperlink"/>
@@ -1966,7 +1966,7 @@
                 <w:bCs/>
                 <w:noProof/>
               </w:rPr>
-              <w:t>Search</w:t>
+              <w:t>Salmonella Serotyping</w:t>
             </w:r>
             <w:r>
               <w:rPr>
@@ -1987,7 +1987,7 @@
                 <w:noProof/>
                 <w:webHidden/>
               </w:rPr>
-              <w:instrText xml:space="preserve"> PAGEREF _Toc71816367 \h </w:instrText>
+              <w:instrText xml:space="preserve"> PAGEREF _Toc73001434 \h </w:instrText>
             </w:r>
             <w:r>
               <w:rPr>
@@ -2030,7 +2030,7 @@
               <w:noProof/>
             </w:rPr>
           </w:pPr>
-          <w:hyperlink w:anchor="_Toc71816368" w:history="1">
+          <w:hyperlink w:anchor="_Toc73001435" w:history="1">
             <w:r>
               <w:rPr>
                 <w:rStyle w:val="Hyperlink"/>
@@ -2054,6 +2054,94 @@
                 <w:bCs/>
                 <w:noProof/>
               </w:rPr>
+              <w:t>Search</w:t>
+            </w:r>
+            <w:r>
+              <w:rPr>
+                <w:noProof/>
+                <w:webHidden/>
+              </w:rPr>
+              <w:tab/>
+            </w:r>
+            <w:r>
+              <w:rPr>
+                <w:noProof/>
+                <w:webHidden/>
+              </w:rPr>
+              <w:fldChar w:fldCharType="begin"/>
+            </w:r>
+            <w:r>
+              <w:rPr>
+                <w:noProof/>
+                <w:webHidden/>
+              </w:rPr>
+              <w:instrText xml:space="preserve"> PAGEREF _Toc73001435 \h </w:instrText>
+            </w:r>
+            <w:r>
+              <w:rPr>
+                <w:noProof/>
+                <w:webHidden/>
+              </w:rPr>
+            </w:r>
+            <w:r>
+              <w:rPr>
+                <w:noProof/>
+                <w:webHidden/>
+              </w:rPr>
+              <w:fldChar w:fldCharType="separate"/>
+            </w:r>
+            <w:r>
+              <w:rPr>
+                <w:noProof/>
+                <w:webHidden/>
+              </w:rPr>
+              <w:t>27</w:t>
+            </w:r>
+            <w:r>
+              <w:rPr>
+                <w:noProof/>
+                <w:webHidden/>
+              </w:rPr>
+              <w:fldChar w:fldCharType="end"/>
+            </w:r>
+          </w:hyperlink>
+        </w:p>
+        <w:p>
+          <w:pPr>
+            <w:pStyle w:val="TOC2"/>
+            <w:tabs>
+              <w:tab w:val="left" w:pos="660"/>
+              <w:tab w:val="right" w:leader="dot" w:pos="9350"/>
+            </w:tabs>
+            <w:rPr>
+              <w:rFonts w:cstheme="minorBidi"/>
+              <w:noProof/>
+            </w:rPr>
+          </w:pPr>
+          <w:hyperlink w:anchor="_Toc73001436" w:history="1">
+            <w:r>
+              <w:rPr>
+                <w:rStyle w:val="Hyperlink"/>
+                <w:b/>
+                <w:bCs/>
+                <w:noProof/>
+              </w:rPr>
+              <w:t>9.</w:t>
+            </w:r>
+            <w:r>
+              <w:rPr>
+                <w:rFonts w:cstheme="minorBidi"/>
+                <w:noProof/>
+              </w:rPr>
+              <w:tab/>
+            </w:r>
+            <w:r>
+              <w:rPr>
+                <w:rStyle w:val="Hyperlink"/>
+                <w:b/>
+                <w:bCs/>
+                <w:noProof/>
+              </w:rPr>
               <w:t>VFabricate</w:t>
             </w:r>
             <w:r>
@@ -2075,7 +2163,7 @@
                 <w:noProof/>
                 <w:webHidden/>
               </w:rPr>
-              <w:instrText xml:space="preserve"> PAGEREF _Toc71816368 \h </w:instrText>
+              <w:instrText xml:space="preserve"> PAGEREF _Toc73001436 \h </w:instrText>
             </w:r>
             <w:r>
               <w:rPr>
@@ -2095,7 +2183,7 @@
                 <w:noProof/>
                 <w:webHidden/>
               </w:rPr>
-              <w:t>27</w:t>
+              <w:t>28</w:t>
             </w:r>
             <w:r>
               <w:rPr>
@@ -2117,7 +2205,7 @@
               <w:noProof/>
             </w:rPr>
           </w:pPr>
-          <w:hyperlink w:anchor="_Toc71816369" w:history="1">
+          <w:hyperlink w:anchor="_Toc73001437" w:history="1">
             <w:r>
               <w:rPr>
                 <w:rStyle w:val="Hyperlink"/>
@@ -2146,7 +2234,7 @@
                 <w:noProof/>
                 <w:webHidden/>
               </w:rPr>
-              <w:instrText xml:space="preserve"> PAGEREF _Toc71816369 \h </w:instrText>
+              <w:instrText xml:space="preserve"> PAGEREF _Toc73001437 \h </w:instrText>
             </w:r>
             <w:r>
               <w:rPr>
@@ -2166,7 +2254,7 @@
                 <w:noProof/>
                 <w:webHidden/>
               </w:rPr>
-              <w:t>28</w:t>
+              <w:t>29</w:t>
             </w:r>
             <w:r>
               <w:rPr>
@@ -2188,7 +2276,7 @@
               <w:noProof/>
             </w:rPr>
           </w:pPr>
-          <w:hyperlink w:anchor="_Toc71816370" w:history="1">
+          <w:hyperlink w:anchor="_Toc73001438" w:history="1">
             <w:r>
               <w:rPr>
                 <w:rStyle w:val="Hyperlink"/>
@@ -2217,7 +2305,7 @@
                 <w:noProof/>
                 <w:webHidden/>
               </w:rPr>
-              <w:instrText xml:space="preserve"> PAGEREF _Toc71816370 \h </w:instrText>
+              <w:instrText xml:space="preserve"> PAGEREF _Toc73001438 \h </w:instrText>
             </w:r>
             <w:r>
               <w:rPr>
@@ -2237,7 +2325,7 @@
                 <w:noProof/>
                 <w:webHidden/>
               </w:rPr>
-              <w:t>30</w:t>
+              <w:t>31</w:t>
             </w:r>
             <w:r>
               <w:rPr>
@@ -2259,7 +2347,7 @@
               <w:noProof/>
             </w:rPr>
           </w:pPr>
-          <w:hyperlink w:anchor="_Toc71816371" w:history="1">
+          <w:hyperlink w:anchor="_Toc73001439" w:history="1">
             <w:r>
               <w:rPr>
                 <w:rStyle w:val="Hyperlink"/>
@@ -2288,7 +2376,7 @@
                 <w:noProof/>
                 <w:webHidden/>
               </w:rPr>
-              <w:instrText xml:space="preserve"> PAGEREF _Toc71816371 \h </w:instrText>
+              <w:instrText xml:space="preserve"> PAGEREF _Toc73001439 \h </w:instrText>
             </w:r>
             <w:r>
               <w:rPr>
@@ -2308,7 +2396,7 @@
                 <w:noProof/>
                 <w:webHidden/>
               </w:rPr>
-              <w:t>31</w:t>
+              <w:t>32</w:t>
             </w:r>
             <w:r>
               <w:rPr>
@@ -2330,7 +2418,7 @@
               <w:noProof/>
             </w:rPr>
           </w:pPr>
-          <w:hyperlink w:anchor="_Toc71816372" w:history="1">
+          <w:hyperlink w:anchor="_Toc73001440" w:history="1">
             <w:r>
               <w:rPr>
                 <w:rStyle w:val="Hyperlink"/>
@@ -2359,7 +2447,7 @@
                 <w:noProof/>
                 <w:webHidden/>
               </w:rPr>
-              <w:instrText xml:space="preserve"> PAGEREF _Toc71816372 \h </w:instrText>
+              <w:instrText xml:space="preserve"> PAGEREF _Toc73001440 \h </w:instrText>
             </w:r>
             <w:r>
               <w:rPr>
@@ -2379,7 +2467,7 @@
                 <w:noProof/>
                 <w:webHidden/>
               </w:rPr>
-              <w:t>35</w:t>
+              <w:t>36</w:t>
             </w:r>
             <w:r>
               <w:rPr>
@@ -2401,7 +2489,7 @@
               <w:noProof/>
             </w:rPr>
           </w:pPr>
-          <w:hyperlink w:anchor="_Toc71816373" w:history="1">
+          <w:hyperlink w:anchor="_Toc73001441" w:history="1">
             <w:r>
               <w:rPr>
                 <w:rStyle w:val="Hyperlink"/>
@@ -2430,7 +2518,7 @@
                 <w:noProof/>
                 <w:webHidden/>
               </w:rPr>
-              <w:instrText xml:space="preserve"> PAGEREF _Toc71816373 \h </w:instrText>
+              <w:instrText xml:space="preserve"> PAGEREF _Toc73001441 \h </w:instrText>
             </w:r>
             <w:r>
               <w:rPr>
@@ -2450,7 +2538,7 @@
                 <w:noProof/>
                 <w:webHidden/>
               </w:rPr>
-              <w:t>37</w:t>
+              <w:t>38</w:t>
             </w:r>
             <w:r>
               <w:rPr>
@@ -2508,7 +2596,7 @@
           <w:lang w:val="en-US"/>
         </w:rPr>
       </w:pPr>
-      <w:bookmarkStart w:id="0" w:name="_Toc71816345"/>
+      <w:bookmarkStart w:id="0" w:name="_Toc73001412"/>
       <w:r>
         <w:rPr>
           <w:b/>
@@ -2832,7 +2920,7 @@
           <w:lang w:val="en-US"/>
         </w:rPr>
       </w:pPr>
-      <w:bookmarkStart w:id="1" w:name="_Toc71816346"/>
+      <w:bookmarkStart w:id="1" w:name="_Toc73001413"/>
       <w:r>
         <w:rPr>
           <w:b/>
@@ -3429,7 +3517,7 @@
           <w:lang w:val="en-US"/>
         </w:rPr>
       </w:pPr>
-      <w:bookmarkStart w:id="2" w:name="_Toc71816347"/>
+      <w:bookmarkStart w:id="2" w:name="_Toc73001414"/>
       <w:r>
         <w:rPr>
           <w:rFonts w:asciiTheme="minorHAnsi" w:hAnsiTheme="minorHAnsi" w:cstheme="minorHAnsi"/>
@@ -3490,10 +3578,10 @@
             <v:path o:extrusionok="f" gradientshapeok="t" o:connecttype="rect"/>
             <o:lock v:ext="edit" aspectratio="t"/>
           </v:shapetype>
-          <v:shape id="_x0000_i1025" type="#_x0000_t75" style="width:25.5pt;height:17.25pt" o:ole="">
+          <v:shape id="_x0000_i1025" type="#_x0000_t75" style="width:28.5pt;height:14.25pt" o:ole="">
             <v:imagedata r:id="rId10" o:title=""/>
           </v:shape>
-          <o:OLEObject Type="Embed" ProgID="Paint.Picture.1" ShapeID="_x0000_i1025" DrawAspect="Content" ObjectID="_1682582430" r:id="rId11"/>
+          <o:OLEObject Type="Embed" ProgID="Paint.Picture.1" ShapeID="_x0000_i1025" DrawAspect="Content" ObjectID="_1683614234" r:id="rId11"/>
         </w:object>
       </w:r>
       <w:r>
@@ -3897,7 +3985,7 @@
           <w:lang w:val="en-US"/>
         </w:rPr>
       </w:pPr>
-      <w:bookmarkStart w:id="3" w:name="_Toc71816348"/>
+      <w:bookmarkStart w:id="3" w:name="_Toc73001415"/>
       <w:r>
         <w:rPr>
           <w:noProof/>
@@ -4149,7 +4237,7 @@
           <w:lang w:val="en-US"/>
         </w:rPr>
       </w:pPr>
-      <w:bookmarkStart w:id="4" w:name="_Toc71816349"/>
+      <w:bookmarkStart w:id="4" w:name="_Toc73001416"/>
       <w:r>
         <w:rPr>
           <w:b/>
@@ -4430,7 +4518,7 @@
           <w:lang w:val="en-US"/>
         </w:rPr>
       </w:pPr>
-      <w:bookmarkStart w:id="5" w:name="_Toc71816350"/>
+      <w:bookmarkStart w:id="5" w:name="_Toc73001417"/>
       <w:r>
         <w:rPr>
           <w:b/>
@@ -4580,7 +4668,7 @@
           <w:lang w:val="en-US"/>
         </w:rPr>
       </w:pPr>
-      <w:bookmarkStart w:id="6" w:name="_Toc71816351"/>
+      <w:bookmarkStart w:id="6" w:name="_Toc73001418"/>
       <w:r>
         <w:rPr>
           <w:b/>
@@ -4925,7 +5013,7 @@
           <w:lang w:val="en-US"/>
         </w:rPr>
       </w:pPr>
-      <w:bookmarkStart w:id="7" w:name="_Toc71816352"/>
+      <w:bookmarkStart w:id="7" w:name="_Toc73001419"/>
       <w:r>
         <w:rPr>
           <w:b/>
@@ -5383,7 +5471,7 @@
           <w:lang w:val="en-US"/>
         </w:rPr>
       </w:pPr>
-      <w:bookmarkStart w:id="8" w:name="_Toc71816353"/>
+      <w:bookmarkStart w:id="8" w:name="_Toc73001420"/>
       <w:r>
         <w:rPr>
           <w:b/>
@@ -5636,7 +5724,7 @@
           <w:lang w:val="en-US"/>
         </w:rPr>
       </w:pPr>
-      <w:bookmarkStart w:id="9" w:name="_Toc71816354"/>
+      <w:bookmarkStart w:id="9" w:name="_Toc73001421"/>
       <w:r>
         <w:rPr>
           <w:b/>
@@ -5770,7 +5858,7 @@
           <w:lang w:val="en-US"/>
         </w:rPr>
       </w:pPr>
-      <w:bookmarkStart w:id="10" w:name="_Toc71816355"/>
+      <w:bookmarkStart w:id="10" w:name="_Toc73001422"/>
       <w:r>
         <w:rPr>
           <w:noProof/>
@@ -5988,7 +6076,7 @@
           <w:lang w:val="en-US"/>
         </w:rPr>
       </w:pPr>
-      <w:bookmarkStart w:id="11" w:name="_Toc71816356"/>
+      <w:bookmarkStart w:id="11" w:name="_Toc73001423"/>
       <w:r>
         <w:rPr>
           <w:b/>
@@ -6136,7 +6224,7 @@
           <w:lang w:val="en-US"/>
         </w:rPr>
       </w:pPr>
-      <w:bookmarkStart w:id="12" w:name="_Toc71816357"/>
+      <w:bookmarkStart w:id="12" w:name="_Toc73001424"/>
       <w:r>
         <w:rPr>
           <w:b/>
@@ -6296,7 +6384,7 @@
           <w:lang w:val="en-US"/>
         </w:rPr>
       </w:pPr>
-      <w:bookmarkStart w:id="13" w:name="_Toc71816358"/>
+      <w:bookmarkStart w:id="13" w:name="_Toc73001425"/>
       <w:r>
         <w:rPr>
           <w:b/>
@@ -6619,7 +6707,7 @@
           <w:lang w:val="en-US"/>
         </w:rPr>
       </w:pPr>
-      <w:bookmarkStart w:id="14" w:name="_Toc71816359"/>
+      <w:bookmarkStart w:id="14" w:name="_Toc73001426"/>
       <w:r>
         <w:rPr>
           <w:rFonts w:asciiTheme="majorHAnsi" w:hAnsiTheme="majorHAnsi" w:cstheme="majorHAnsi"/>
@@ -6686,7 +6774,7 @@
           <w:lang w:val="en-US"/>
         </w:rPr>
       </w:pPr>
-      <w:bookmarkStart w:id="15" w:name="_Toc71816360"/>
+      <w:bookmarkStart w:id="15" w:name="_Toc73001427"/>
       <w:r>
         <w:rPr>
           <w:b/>
@@ -6960,7 +7048,7 @@
           <w:lang w:val="en-US"/>
         </w:rPr>
       </w:pPr>
-      <w:bookmarkStart w:id="16" w:name="_Toc71816361"/>
+      <w:bookmarkStart w:id="16" w:name="_Toc73001428"/>
       <w:r>
         <w:rPr>
           <w:b/>
@@ -6975,52 +7063,31 @@
     <w:p>
       <w:pPr>
         <w:pStyle w:val="ListParagraph"/>
-        <w:rPr>
-          <w:lang w:val="en-US"/>
-        </w:rPr>
-      </w:pPr>
-    </w:p>
-    <w:p>
-      <w:pPr>
-        <w:pStyle w:val="ListParagraph"/>
-        <w:rPr>
-          <w:lang w:val="en-US"/>
-        </w:rPr>
-      </w:pPr>
-      <w:r>
-        <w:rPr>
-          <w:lang w:val="en-US"/>
-        </w:rPr>
-        <w:t xml:space="preserve">The Build tree function is one of the key phylogenetic analysis tools available.  The purpose of this function is not limited to </w:t>
-      </w:r>
-      <w:r>
-        <w:rPr>
-          <w:lang w:val="en-US"/>
-        </w:rPr>
-        <w:t xml:space="preserve">just </w:t>
-      </w:r>
-      <w:r>
-        <w:rPr>
-          <w:lang w:val="en-US"/>
-        </w:rPr>
-        <w:t xml:space="preserve">the phylogenetic reconstruction of a set of query genomes, but it also searches the query genomes against database sequences to identify historical strains that demonstrate molecular linkage to query genomes. This functionality enables rapid identification of sequences which likely share lineage origins with query sequences, enabling one to infer epidemiological origins and unknown phenotypic characteristics. To run the phylogenetic analysis, you must specify a reference genome for SNP typing, a set of query genomes, an output path for the results, and a method to define molecular linkage/close relatedness. </w:t>
-      </w:r>
-      <w:r>
-        <w:rPr>
-          <w:lang w:val="en-US"/>
-        </w:rPr>
-        <w:t xml:space="preserve"> </w:t>
-      </w:r>
-      <w:r>
-        <w:rPr>
-          <w:lang w:val="en-US"/>
-        </w:rPr>
-        <w:t>More information below.</w:t>
-      </w:r>
-    </w:p>
-    <w:p>
-      <w:pPr>
-        <w:pStyle w:val="ListParagraph"/>
+        <w:ind w:left="1080"/>
+        <w:rPr>
+          <w:lang w:val="en-US"/>
+        </w:rPr>
+      </w:pPr>
+    </w:p>
+    <w:p>
+      <w:pPr>
+        <w:pStyle w:val="ListParagraph"/>
+        <w:ind w:left="1080"/>
+        <w:rPr>
+          <w:lang w:val="en-US"/>
+        </w:rPr>
+      </w:pPr>
+      <w:r>
+        <w:rPr>
+          <w:lang w:val="en-US"/>
+        </w:rPr>
+        <w:t>The Build tree function is one of the key phylogenetic analysis tools available.  The purpose of this function is not limited to just the phylogenetic reconstruction of a set of query genomes, but it also searches the query genomes against database sequences to identify historical strains that demonstrate molecular linkage to query genomes. This functionality enables rapid identification of sequences which likely share lineage origins with query sequences, enabling one to infer epidemiological origins and unknown phenotypic characteristics. To run the phylogenetic analysis, you must specify a reference genome for SNP typing, a set of query genomes, an output path for the results, and a method to define molecular linkage/close relatedness.  More information below.</w:t>
+      </w:r>
+    </w:p>
+    <w:p>
+      <w:pPr>
+        <w:pStyle w:val="ListParagraph"/>
+        <w:ind w:left="1080"/>
         <w:rPr>
           <w:lang w:val="en-US"/>
         </w:rPr>
@@ -7030,13 +7097,13 @@
           <w:noProof/>
         </w:rPr>
         <w:drawing>
-          <wp:anchor distT="0" distB="0" distL="114300" distR="114300" simplePos="0" relativeHeight="251673600" behindDoc="1" locked="0" layoutInCell="1" allowOverlap="1" wp14:anchorId="63012727" wp14:editId="2782E429">
+          <wp:anchor distT="0" distB="0" distL="114300" distR="114300" simplePos="0" relativeHeight="251703296" behindDoc="1" locked="0" layoutInCell="1" allowOverlap="1" wp14:anchorId="7D17E106" wp14:editId="15DFE304">
             <wp:simplePos x="0" y="0"/>
             <wp:positionH relativeFrom="column">
-              <wp:posOffset>409575</wp:posOffset>
+              <wp:posOffset>628650</wp:posOffset>
             </wp:positionH>
             <wp:positionV relativeFrom="paragraph">
-              <wp:posOffset>372745</wp:posOffset>
+              <wp:posOffset>183515</wp:posOffset>
             </wp:positionV>
             <wp:extent cx="5676900" cy="5819775"/>
             <wp:effectExtent l="0" t="0" r="0" b="9525"/>
@@ -7091,29 +7158,49 @@
     <w:p>
       <w:pPr>
         <w:pStyle w:val="ListParagraph"/>
-        <w:rPr>
-          <w:lang w:val="en-US"/>
-        </w:rPr>
-      </w:pPr>
-      <w:r>
-        <w:rPr>
-          <w:lang w:val="en-US"/>
-        </w:rPr>
-        <w:lastRenderedPageBreak/>
+        <w:ind w:left="1080"/>
+        <w:rPr>
+          <w:lang w:val="en-US"/>
+        </w:rPr>
+      </w:pPr>
+    </w:p>
+    <w:p>
+      <w:pPr>
+        <w:pStyle w:val="ListParagraph"/>
+        <w:ind w:left="1080"/>
+        <w:rPr>
+          <w:lang w:val="en-US"/>
+        </w:rPr>
+      </w:pPr>
+    </w:p>
+    <w:p>
+      <w:pPr>
+        <w:pStyle w:val="ListParagraph"/>
+        <w:ind w:left="1080"/>
+        <w:rPr>
+          <w:lang w:val="en-US"/>
+        </w:rPr>
+      </w:pPr>
+      <w:r>
+        <w:rPr>
+          <w:lang w:val="en-US"/>
+        </w:rPr>
         <w:t>Either of two references genomes can be used, one that is a standard reference associated with the currently selected database, and the other chosen from anywhere in the file system.</w:t>
       </w:r>
     </w:p>
     <w:p>
       <w:pPr>
         <w:pStyle w:val="ListParagraph"/>
-        <w:rPr>
-          <w:lang w:val="en-US"/>
-        </w:rPr>
-      </w:pPr>
-    </w:p>
-    <w:p>
-      <w:pPr>
-        <w:pStyle w:val="ListParagraph"/>
+        <w:ind w:left="1080"/>
+        <w:rPr>
+          <w:lang w:val="en-US"/>
+        </w:rPr>
+      </w:pPr>
+    </w:p>
+    <w:p>
+      <w:pPr>
+        <w:pStyle w:val="ListParagraph"/>
+        <w:ind w:left="1080"/>
         <w:rPr>
           <w:lang w:val="en-US"/>
         </w:rPr>
@@ -7123,7 +7210,7 @@
           <w:noProof/>
         </w:rPr>
         <w:drawing>
-          <wp:inline distT="0" distB="0" distL="0" distR="0" wp14:anchorId="130A5F81" wp14:editId="0FFE9A07">
+          <wp:inline distT="0" distB="0" distL="0" distR="0" wp14:anchorId="427B53A0" wp14:editId="1043F87F">
             <wp:extent cx="5486400" cy="1352550"/>
             <wp:effectExtent l="0" t="0" r="0" b="0"/>
             <wp:docPr id="5" name="Picture 5"/>
@@ -7162,14 +7249,16 @@
     <w:p>
       <w:pPr>
         <w:pStyle w:val="ListParagraph"/>
-        <w:rPr>
-          <w:lang w:val="en-US"/>
-        </w:rPr>
-      </w:pPr>
-    </w:p>
-    <w:p>
-      <w:pPr>
-        <w:pStyle w:val="ListParagraph"/>
+        <w:ind w:left="1080"/>
+        <w:rPr>
+          <w:lang w:val="en-US"/>
+        </w:rPr>
+      </w:pPr>
+    </w:p>
+    <w:p>
+      <w:pPr>
+        <w:pStyle w:val="ListParagraph"/>
+        <w:ind w:left="1080"/>
         <w:rPr>
           <w:lang w:val="en-US"/>
         </w:rPr>
@@ -7184,14 +7273,16 @@
     <w:p>
       <w:pPr>
         <w:pStyle w:val="ListParagraph"/>
-        <w:rPr>
-          <w:lang w:val="en-US"/>
-        </w:rPr>
-      </w:pPr>
-    </w:p>
-    <w:p>
-      <w:pPr>
-        <w:pStyle w:val="ListParagraph"/>
+        <w:ind w:left="1080"/>
+        <w:rPr>
+          <w:lang w:val="en-US"/>
+        </w:rPr>
+      </w:pPr>
+    </w:p>
+    <w:p>
+      <w:pPr>
+        <w:pStyle w:val="ListParagraph"/>
+        <w:ind w:left="1080"/>
         <w:rPr>
           <w:lang w:val="en-US"/>
         </w:rPr>
@@ -7206,14 +7297,16 @@
     <w:p>
       <w:pPr>
         <w:pStyle w:val="ListParagraph"/>
-        <w:rPr>
-          <w:lang w:val="en-US"/>
-        </w:rPr>
-      </w:pPr>
-    </w:p>
-    <w:p>
-      <w:pPr>
-        <w:pStyle w:val="ListParagraph"/>
+        <w:ind w:left="1080"/>
+        <w:rPr>
+          <w:lang w:val="en-US"/>
+        </w:rPr>
+      </w:pPr>
+    </w:p>
+    <w:p>
+      <w:pPr>
+        <w:pStyle w:val="ListParagraph"/>
+        <w:ind w:left="1080"/>
         <w:rPr>
           <w:lang w:val="en-US"/>
         </w:rPr>
@@ -7228,14 +7321,16 @@
     <w:p>
       <w:pPr>
         <w:pStyle w:val="ListParagraph"/>
-        <w:rPr>
-          <w:lang w:val="en-US"/>
-        </w:rPr>
-      </w:pPr>
-    </w:p>
-    <w:p>
-      <w:pPr>
-        <w:pStyle w:val="ListParagraph"/>
+        <w:ind w:left="1080"/>
+        <w:rPr>
+          <w:lang w:val="en-US"/>
+        </w:rPr>
+      </w:pPr>
+    </w:p>
+    <w:p>
+      <w:pPr>
+        <w:pStyle w:val="ListParagraph"/>
+        <w:ind w:left="1080"/>
         <w:rPr>
           <w:lang w:val="en-US"/>
         </w:rPr>
@@ -7250,6 +7345,7 @@
     <w:p>
       <w:pPr>
         <w:pStyle w:val="ListParagraph"/>
+        <w:ind w:left="1080"/>
         <w:rPr>
           <w:lang w:val="en-US"/>
         </w:rPr>
@@ -7262,6 +7358,7 @@
           <w:ilvl w:val="0"/>
           <w:numId w:val="4"/>
         </w:numPr>
+        <w:ind w:left="1800"/>
         <w:rPr>
           <w:lang w:val="en-US"/>
         </w:rPr>
@@ -7294,6 +7391,7 @@
           <w:ilvl w:val="0"/>
           <w:numId w:val="4"/>
         </w:numPr>
+        <w:ind w:left="1800"/>
         <w:rPr>
           <w:lang w:val="en-US"/>
         </w:rPr>
@@ -7340,6 +7438,7 @@
           <w:ilvl w:val="0"/>
           <w:numId w:val="4"/>
         </w:numPr>
+        <w:ind w:left="1800"/>
         <w:rPr>
           <w:lang w:val="en-US"/>
         </w:rPr>
@@ -7374,15 +7473,16 @@
     <w:p>
       <w:pPr>
         <w:pStyle w:val="ListParagraph"/>
-        <w:ind w:left="1440"/>
-        <w:rPr>
-          <w:lang w:val="en-US"/>
-        </w:rPr>
-      </w:pPr>
-    </w:p>
-    <w:p>
-      <w:pPr>
-        <w:pStyle w:val="ListParagraph"/>
+        <w:ind w:left="1800"/>
+        <w:rPr>
+          <w:lang w:val="en-US"/>
+        </w:rPr>
+      </w:pPr>
+    </w:p>
+    <w:p>
+      <w:pPr>
+        <w:pStyle w:val="ListParagraph"/>
+        <w:ind w:left="1080"/>
         <w:rPr>
           <w:lang w:val="en-US"/>
         </w:rPr>
@@ -7397,22 +7497,25 @@
     <w:p>
       <w:pPr>
         <w:pStyle w:val="ListParagraph"/>
-        <w:rPr>
-          <w:lang w:val="en-US"/>
-        </w:rPr>
-      </w:pPr>
-    </w:p>
-    <w:p>
-      <w:pPr>
-        <w:pStyle w:val="ListParagraph"/>
-        <w:rPr>
-          <w:lang w:val="en-US"/>
-        </w:rPr>
-      </w:pPr>
-      <w:r>
-        <w:rPr>
-          <w:lang w:val="en-US"/>
-        </w:rPr>
+        <w:ind w:left="1080"/>
+        <w:rPr>
+          <w:lang w:val="en-US"/>
+        </w:rPr>
+      </w:pPr>
+    </w:p>
+    <w:p>
+      <w:pPr>
+        <w:pStyle w:val="ListParagraph"/>
+        <w:ind w:left="1080"/>
+        <w:rPr>
+          <w:lang w:val="en-US"/>
+        </w:rPr>
+      </w:pPr>
+      <w:r>
+        <w:rPr>
+          <w:lang w:val="en-US"/>
+        </w:rPr>
+        <w:lastRenderedPageBreak/>
         <w:t xml:space="preserve">The output of the Build tree function is two files, tree.nwk and </w:t>
       </w:r>
       <w:r>
@@ -7425,50 +7528,7 @@
         <w:rPr>
           <w:lang w:val="en-US"/>
         </w:rPr>
-        <w:t xml:space="preserve">.csv.  The tree.nwk file consists of the tree description in Newick format, and the metadata_microreact.csv file that consists of a list of sample IDs mapped to the status attribute. The status attribute indicates whether a given sample in the tree is a query or a local database sequence. You can append more sample attributes to this file such as AMR profiles or serotypes to highlight certain </w:t>
-      </w:r>
-      <w:r>
-        <w:rPr>
-          <w:lang w:val="en-US"/>
-        </w:rPr>
-        <w:lastRenderedPageBreak/>
-        <w:t xml:space="preserve">trends in the phylogentic tree. </w:t>
-      </w:r>
-      <w:r>
-        <w:rPr>
-          <w:lang w:val="en-US"/>
-        </w:rPr>
-        <w:t xml:space="preserve"> </w:t>
-      </w:r>
-      <w:r>
-        <w:rPr>
-          <w:lang w:val="en-US"/>
-        </w:rPr>
-        <w:t xml:space="preserve">Note that the metadata_microreact.csv is only designed to annotate trees visualized on the Microreact </w:t>
-      </w:r>
-      <w:r>
-        <w:rPr>
-          <w:lang w:val="en-US"/>
-        </w:rPr>
-        <w:t xml:space="preserve">Internet </w:t>
-      </w:r>
-      <w:r>
-        <w:rPr>
-          <w:lang w:val="en-US"/>
-        </w:rPr>
-        <w:t xml:space="preserve">platform. </w:t>
-      </w:r>
-      <w:r>
-        <w:rPr>
-          <w:lang w:val="en-US"/>
-        </w:rPr>
-        <w:t xml:space="preserve"> </w:t>
-      </w:r>
-      <w:r>
-        <w:rPr>
-          <w:lang w:val="en-US"/>
-        </w:rPr>
-        <w:t xml:space="preserve">Upon analysis completion, the Build tree function automatically invokes the Dendroscope program to display the tree graphically, but the files may also be manually uploaded to the </w:t>
+        <w:t xml:space="preserve">.csv.  The tree.nwk file consists of the tree description in Newick format, and the metadata_microreact.csv file that consists of a list of sample IDs mapped to the status attribute. The status attribute indicates whether a given sample in the tree is a query or a local database sequence. You can append more sample attributes to this file such as AMR profiles or serotypes to highlight certain trends in the phylogentic tree.  Note that the metadata_microreact.csv is only designed to annotate trees visualized on the Microreact Internet platform.  Upon analysis completion, the Build tree function automatically invokes the Dendroscope program to display the tree graphically, but the files may also be manually uploaded to the </w:t>
       </w:r>
       <w:hyperlink r:id="rId27" w:history="1">
         <w:r>
@@ -7489,14 +7549,16 @@
     <w:p>
       <w:pPr>
         <w:pStyle w:val="ListParagraph"/>
-        <w:rPr>
-          <w:lang w:val="en-US"/>
-        </w:rPr>
-      </w:pPr>
-    </w:p>
-    <w:p>
-      <w:pPr>
-        <w:pStyle w:val="ListParagraph"/>
+        <w:ind w:left="1080"/>
+        <w:rPr>
+          <w:lang w:val="en-US"/>
+        </w:rPr>
+      </w:pPr>
+    </w:p>
+    <w:p>
+      <w:pPr>
+        <w:pStyle w:val="ListParagraph"/>
+        <w:ind w:left="1080"/>
         <w:rPr>
           <w:lang w:val="en-US"/>
         </w:rPr>
@@ -7514,6 +7576,221 @@
           <w:lang w:val="en-US"/>
         </w:rPr>
       </w:pPr>
+      <w:r>
+        <w:rPr>
+          <w:lang w:val="en-US"/>
+        </w:rPr>
+        <w:br w:type="page"/>
+      </w:r>
+    </w:p>
+    <w:p>
+      <w:pPr>
+        <w:pStyle w:val="ListParagraph"/>
+        <w:numPr>
+          <w:ilvl w:val="0"/>
+          <w:numId w:val="7"/>
+        </w:numPr>
+        <w:outlineLvl w:val="1"/>
+        <w:rPr>
+          <w:b/>
+          <w:bCs/>
+          <w:lang w:val="en-US"/>
+        </w:rPr>
+      </w:pPr>
+      <w:bookmarkStart w:id="17" w:name="_Toc73001429"/>
+      <w:r>
+        <w:rPr>
+          <w:b/>
+          <w:bCs/>
+          <w:lang w:val="en-US"/>
+        </w:rPr>
+        <w:lastRenderedPageBreak/>
+        <w:t>Centrifuge classification analysis</w:t>
+      </w:r>
+      <w:bookmarkEnd w:id="17"/>
+    </w:p>
+    <w:p>
+      <w:pPr>
+        <w:ind w:left="1080"/>
+        <w:rPr>
+          <w:lang w:val="en-US"/>
+        </w:rPr>
+      </w:pPr>
+      <w:r>
+        <w:rPr>
+          <w:lang w:val="en-US"/>
+        </w:rPr>
+        <w:t>The Centrifuge classification analysis function is available to categorize taxonomic information contained in sequence reads in fastq files.  Select a folder containing one or more fastq files with the reads to analyze.</w:t>
+      </w:r>
+    </w:p>
+    <w:p>
+      <w:pPr>
+        <w:ind w:left="1080"/>
+        <w:rPr>
+          <w:lang w:val="en-US"/>
+        </w:rPr>
+      </w:pPr>
+      <w:r>
+        <w:rPr>
+          <w:lang w:val="en-US"/>
+        </w:rPr>
+        <w:t>Select the path to a Centrifuge database as a reference for the classification.  This database must be constructed ahead of time.</w:t>
+      </w:r>
+    </w:p>
+    <w:p>
+      <w:pPr>
+        <w:pStyle w:val="ListParagraph"/>
+        <w:ind w:left="1080"/>
+      </w:pPr>
+      <w:r>
+        <w:rPr>
+          <w:lang w:val="en-US"/>
+        </w:rPr>
+        <w:t xml:space="preserve">Specify the path to the output directory where the output reports are to be stored.  </w:t>
+      </w:r>
+      <w:r>
+        <w:t>If the output path is on the local computer, the results are copied to that folder on the local machine.</w:t>
+      </w:r>
+    </w:p>
+    <w:p>
+      <w:pPr>
+        <w:pStyle w:val="ListParagraph"/>
+        <w:ind w:left="1080"/>
+      </w:pPr>
+    </w:p>
+    <w:p>
+      <w:pPr>
+        <w:pStyle w:val="ListParagraph"/>
+        <w:ind w:left="1080"/>
+      </w:pPr>
+      <w:r>
+        <w:t>The normal output consists of two reports</w:t>
+      </w:r>
+      <w:r>
+        <w:t>, named centrifuge_res.tsv and centrifuge_report.tsv.  The centrifuge_report.tsv document is the summary report and is displayed automatically when the function completes normally.</w:t>
+      </w:r>
+    </w:p>
+    <w:p>
+      <w:pPr>
+        <w:pStyle w:val="ListParagraph"/>
+        <w:rPr>
+          <w:lang w:val="en-US"/>
+        </w:rPr>
+      </w:pPr>
+    </w:p>
+    <w:p>
+      <w:pPr>
+        <w:pStyle w:val="ListParagraph"/>
+        <w:rPr>
+          <w:lang w:val="en-US"/>
+        </w:rPr>
+      </w:pPr>
+      <w:r>
+        <w:rPr>
+          <w:noProof/>
+        </w:rPr>
+        <w:drawing>
+          <wp:anchor distT="0" distB="0" distL="114300" distR="114300" simplePos="0" relativeHeight="251704320" behindDoc="1" locked="0" layoutInCell="1" allowOverlap="1" wp14:anchorId="5A2C8132" wp14:editId="0F492FF2">
+            <wp:simplePos x="0" y="0"/>
+            <wp:positionH relativeFrom="column">
+              <wp:posOffset>457200</wp:posOffset>
+            </wp:positionH>
+            <wp:positionV relativeFrom="paragraph">
+              <wp:posOffset>1905</wp:posOffset>
+            </wp:positionV>
+            <wp:extent cx="5943600" cy="3683635"/>
+            <wp:effectExtent l="19050" t="19050" r="19050" b="12065"/>
+            <wp:wrapTight wrapText="bothSides">
+              <wp:wrapPolygon edited="0">
+                <wp:start x="-69" y="-112"/>
+                <wp:lineTo x="-69" y="21559"/>
+                <wp:lineTo x="21600" y="21559"/>
+                <wp:lineTo x="21600" y="-112"/>
+                <wp:lineTo x="-69" y="-112"/>
+              </wp:wrapPolygon>
+            </wp:wrapTight>
+            <wp:docPr id="7" name="Picture 7"/>
+            <wp:cNvGraphicFramePr>
+              <a:graphicFrameLocks xmlns:a="http://schemas.openxmlformats.org/drawingml/2006/main" noChangeAspect="1"/>
+            </wp:cNvGraphicFramePr>
+            <a:graphic xmlns:a="http://schemas.openxmlformats.org/drawingml/2006/main">
+              <a:graphicData uri="http://schemas.openxmlformats.org/drawingml/2006/picture">
+                <pic:pic xmlns:pic="http://schemas.openxmlformats.org/drawingml/2006/picture">
+                  <pic:nvPicPr>
+                    <pic:cNvPr id="1" name=""/>
+                    <pic:cNvPicPr/>
+                  </pic:nvPicPr>
+                  <pic:blipFill>
+                    <a:blip r:embed="rId28">
+                      <a:extLst>
+                        <a:ext uri="{28A0092B-C50C-407E-A947-70E740481C1C}">
+                          <a14:useLocalDpi xmlns:a14="http://schemas.microsoft.com/office/drawing/2010/main" val="0"/>
+                        </a:ext>
+                      </a:extLst>
+                    </a:blip>
+                    <a:stretch>
+                      <a:fillRect/>
+                    </a:stretch>
+                  </pic:blipFill>
+                  <pic:spPr>
+                    <a:xfrm>
+                      <a:off x="0" y="0"/>
+                      <a:ext cx="5943600" cy="3683635"/>
+                    </a:xfrm>
+                    <a:prstGeom prst="rect">
+                      <a:avLst/>
+                    </a:prstGeom>
+                    <a:ln w="15875">
+                      <a:solidFill>
+                        <a:schemeClr val="tx1"/>
+                      </a:solidFill>
+                    </a:ln>
+                  </pic:spPr>
+                </pic:pic>
+              </a:graphicData>
+            </a:graphic>
+          </wp:anchor>
+        </w:drawing>
+      </w:r>
+    </w:p>
+    <w:p>
+      <w:pPr>
+        <w:pStyle w:val="ListParagraph"/>
+        <w:ind w:left="1080"/>
+        <w:rPr>
+          <w:lang w:val="en-US"/>
+        </w:rPr>
+      </w:pPr>
+      <w:r>
+        <w:rPr>
+          <w:lang w:val="en-US"/>
+        </w:rPr>
+        <w:t>The number of threads can also be adjusted to request a higher number of cores to run the analysis for faster speed.  Note that this also affects memory usage.  The maximum number of primary assignments for each read can also be specified.</w:t>
+      </w:r>
+    </w:p>
+    <w:p>
+      <w:pPr>
+        <w:pStyle w:val="ListParagraph"/>
+        <w:ind w:left="1080"/>
+        <w:rPr>
+          <w:lang w:val="en-US"/>
+        </w:rPr>
+      </w:pPr>
+    </w:p>
+    <w:p>
+      <w:pPr>
+        <w:pStyle w:val="ListParagraph"/>
+        <w:ind w:left="1080"/>
+        <w:rPr>
+          <w:lang w:val="en-US"/>
+        </w:rPr>
+      </w:pPr>
+      <w:r>
+        <w:rPr>
+          <w:lang w:val="en-US"/>
+        </w:rPr>
+        <w:t>Use the Memo field to enter identifying information to facilitate tracking the background ask in the Notifications dialog.</w:t>
+      </w:r>
       <w:r>
         <w:rPr>
           <w:lang w:val="en-US"/>
@@ -7536,7 +7813,7 @@
           <w:lang w:val="en-US"/>
         </w:rPr>
       </w:pPr>
-      <w:bookmarkStart w:id="17" w:name="_Toc71816362"/>
+      <w:bookmarkStart w:id="18" w:name="_Toc73001430"/>
       <w:r>
         <w:rPr>
           <w:noProof/>
@@ -7575,7 +7852,7 @@
                     <pic:cNvPicPr/>
                   </pic:nvPicPr>
                   <pic:blipFill>
-                    <a:blip r:embed="rId28">
+                    <a:blip r:embed="rId29">
                       <a:extLst>
                         <a:ext uri="{28A0092B-C50C-407E-A947-70E740481C1C}">
                           <a14:useLocalDpi xmlns:a14="http://schemas.microsoft.com/office/drawing/2010/main" val="0"/>
@@ -7620,7 +7897,7 @@
         </w:rPr>
         <w:t>Influenza A pipeline</w:t>
       </w:r>
-      <w:bookmarkEnd w:id="17"/>
+      <w:bookmarkEnd w:id="18"/>
     </w:p>
     <w:p>
       <w:pPr>
@@ -7653,7 +7930,19 @@
         <w:rPr>
           <w:lang w:val="en-US"/>
         </w:rPr>
-        <w:t xml:space="preserve"> As such, the required inputs are .fastq files which can be selected using the “Fastq file picker”. </w:t>
+        <w:t xml:space="preserve"> As such, the required inputs are .fastq files which can be selected using the “Fastq file picker”.</w:t>
+      </w:r>
+      <w:r>
+        <w:rPr>
+          <w:lang w:val="en-US"/>
+        </w:rPr>
+        <w:t xml:space="preserve"> </w:t>
+      </w:r>
+      <w:r>
+        <w:rPr>
+          <w:lang w:val="en-US"/>
+        </w:rPr>
+        <w:t xml:space="preserve"> </w:t>
       </w:r>
       <w:r>
         <w:rPr>
@@ -7848,7 +8137,7 @@
           <w:lang w:val="en-US"/>
         </w:rPr>
       </w:pPr>
-      <w:bookmarkStart w:id="18" w:name="_Toc71816363"/>
+      <w:bookmarkStart w:id="19" w:name="_Toc73001431"/>
       <w:r>
         <w:rPr>
           <w:b/>
@@ -7858,7 +8147,7 @@
         <w:lastRenderedPageBreak/>
         <w:t>Kraken2</w:t>
       </w:r>
-      <w:bookmarkEnd w:id="18"/>
+      <w:bookmarkEnd w:id="19"/>
     </w:p>
     <w:p>
       <w:pPr>
@@ -7905,7 +8194,7 @@
                     <pic:cNvPicPr/>
                   </pic:nvPicPr>
                   <pic:blipFill>
-                    <a:blip r:embed="rId29">
+                    <a:blip r:embed="rId30">
                       <a:extLst>
                         <a:ext uri="{28A0092B-C50C-407E-A947-70E740481C1C}">
                           <a14:useLocalDpi xmlns:a14="http://schemas.microsoft.com/office/drawing/2010/main" val="0"/>
@@ -8133,7 +8422,7 @@
           <w:lang w:val="en-US"/>
         </w:rPr>
       </w:pPr>
-      <w:bookmarkStart w:id="19" w:name="_Toc71816364"/>
+      <w:bookmarkStart w:id="20" w:name="_Toc73001432"/>
       <w:r>
         <w:rPr>
           <w:b/>
@@ -8142,7 +8431,7 @@
         </w:rPr>
         <w:t>Nextstrain</w:t>
       </w:r>
-      <w:bookmarkEnd w:id="19"/>
+      <w:bookmarkEnd w:id="20"/>
     </w:p>
     <w:p>
       <w:pPr>
@@ -8157,7 +8446,7 @@
         </w:rPr>
         <w:t xml:space="preserve">Nextstrain is a pipeline used to produce phylogenetic tree diagrams (see </w:t>
       </w:r>
-      <w:hyperlink r:id="rId30" w:history="1">
+      <w:hyperlink r:id="rId31" w:history="1">
         <w:r>
           <w:rPr>
             <w:rStyle w:val="Hyperlink"/>
@@ -8250,7 +8539,7 @@
                     <pic:cNvPicPr/>
                   </pic:nvPicPr>
                   <pic:blipFill>
-                    <a:blip r:embed="rId31">
+                    <a:blip r:embed="rId32">
                       <a:extLst>
                         <a:ext uri="{28A0092B-C50C-407E-A947-70E740481C1C}">
                           <a14:useLocalDpi xmlns:a14="http://schemas.microsoft.com/office/drawing/2010/main" val="0"/>
@@ -8560,7 +8849,7 @@
           <w:lang w:val="en-US"/>
         </w:rPr>
       </w:pPr>
-      <w:bookmarkStart w:id="20" w:name="_Toc71816365"/>
+      <w:bookmarkStart w:id="21" w:name="_Toc73001433"/>
       <w:r>
         <w:rPr>
           <w:noProof/>
@@ -8597,7 +8886,7 @@
                     <pic:cNvPicPr/>
                   </pic:nvPicPr>
                   <pic:blipFill>
-                    <a:blip r:embed="rId32">
+                    <a:blip r:embed="rId33">
                       <a:extLst>
                         <a:ext uri="{28A0092B-C50C-407E-A947-70E740481C1C}">
                           <a14:useLocalDpi xmlns:a14="http://schemas.microsoft.com/office/drawing/2010/main" val="0"/>
@@ -8637,7 +8926,7 @@
         </w:rPr>
         <w:t>Quast</w:t>
       </w:r>
-      <w:bookmarkEnd w:id="20"/>
+      <w:bookmarkEnd w:id="21"/>
     </w:p>
     <w:p>
       <w:pPr>
@@ -8825,7 +9114,7 @@
           <w:lang w:val="en-US"/>
         </w:rPr>
       </w:pPr>
-      <w:bookmarkStart w:id="21" w:name="_Toc71816366"/>
+      <w:bookmarkStart w:id="22" w:name="_Toc73001434"/>
       <w:r>
         <w:rPr>
           <w:b/>
@@ -8835,7 +9124,7 @@
         <w:lastRenderedPageBreak/>
         <w:t>Salmonella Serotyping</w:t>
       </w:r>
-      <w:bookmarkEnd w:id="21"/>
+      <w:bookmarkEnd w:id="22"/>
     </w:p>
     <w:p>
       <w:pPr>
@@ -8880,7 +9169,7 @@
                     <pic:cNvPicPr/>
                   </pic:nvPicPr>
                   <pic:blipFill>
-                    <a:blip r:embed="rId33">
+                    <a:blip r:embed="rId34">
                       <a:extLst>
                         <a:ext uri="{28A0092B-C50C-407E-A947-70E740481C1C}">
                           <a14:useLocalDpi xmlns:a14="http://schemas.microsoft.com/office/drawing/2010/main" val="0"/>
@@ -9074,11 +9363,12 @@
           <w:lang w:val="en-US"/>
         </w:rPr>
       </w:pPr>
-      <w:bookmarkStart w:id="22" w:name="_Toc71816367"/>
-      <w:r>
-        <w:rPr>
-          <w:b/>
-          <w:bCs/>
+      <w:bookmarkStart w:id="23" w:name="_Toc73001435"/>
+      <w:r>
+        <w:rPr>
+          <w:b/>
+          <w:bCs/>
+          <w:noProof/>
           <w:lang w:val="en-US"/>
         </w:rPr>
         <w:lastRenderedPageBreak/>
@@ -9114,7 +9404,7 @@
                     <pic:cNvPicPr/>
                   </pic:nvPicPr>
                   <pic:blipFill>
-                    <a:blip r:embed="rId34">
+                    <a:blip r:embed="rId35">
                       <a:extLst>
                         <a:ext uri="{28A0092B-C50C-407E-A947-70E740481C1C}">
                           <a14:useLocalDpi xmlns:a14="http://schemas.microsoft.com/office/drawing/2010/main" val="0"/>
@@ -9159,7 +9449,7 @@
         </w:rPr>
         <w:t>Search</w:t>
       </w:r>
-      <w:bookmarkEnd w:id="22"/>
+      <w:bookmarkEnd w:id="23"/>
     </w:p>
     <w:p>
       <w:pPr>
@@ -9282,7 +9572,7 @@
           <w:lang w:val="en-US"/>
         </w:rPr>
       </w:pPr>
-      <w:bookmarkStart w:id="23" w:name="_Toc71816368"/>
+      <w:bookmarkStart w:id="24" w:name="_Toc73001436"/>
       <w:r>
         <w:rPr>
           <w:b/>
@@ -9291,7 +9581,7 @@
         </w:rPr>
         <w:t>VFabricate</w:t>
       </w:r>
-      <w:bookmarkEnd w:id="23"/>
+      <w:bookmarkEnd w:id="24"/>
     </w:p>
     <w:p>
       <w:pPr>
@@ -9392,7 +9682,7 @@
                     <pic:cNvPicPr/>
                   </pic:nvPicPr>
                   <pic:blipFill>
-                    <a:blip r:embed="rId35">
+                    <a:blip r:embed="rId36">
                       <a:extLst>
                         <a:ext uri="{28A0092B-C50C-407E-A947-70E740481C1C}">
                           <a14:useLocalDpi xmlns:a14="http://schemas.microsoft.com/office/drawing/2010/main" val="0"/>
@@ -9782,7 +10072,7 @@
           <w:lang w:val="en-US"/>
         </w:rPr>
       </w:pPr>
-      <w:bookmarkStart w:id="24" w:name="_Toc71816369"/>
+      <w:bookmarkStart w:id="25" w:name="_Toc73001437"/>
       <w:r>
         <w:rPr>
           <w:b/>
@@ -9794,7 +10084,7 @@
         <w:lastRenderedPageBreak/>
         <w:t>Running in the background</w:t>
       </w:r>
-      <w:bookmarkEnd w:id="24"/>
+      <w:bookmarkEnd w:id="25"/>
     </w:p>
     <w:p>
       <w:pPr>
@@ -9900,7 +10190,7 @@
                     <pic:cNvPicPr/>
                   </pic:nvPicPr>
                   <pic:blipFill>
-                    <a:blip r:embed="rId36">
+                    <a:blip r:embed="rId37">
                       <a:extLst>
                         <a:ext uri="{28A0092B-C50C-407E-A947-70E740481C1C}">
                           <a14:useLocalDpi xmlns:a14="http://schemas.microsoft.com/office/drawing/2010/main" val="0"/>
@@ -10179,7 +10469,7 @@
           <w:lang w:val="en-US"/>
         </w:rPr>
       </w:pPr>
-      <w:bookmarkStart w:id="25" w:name="_Toc71816370"/>
+      <w:bookmarkStart w:id="26" w:name="_Toc73001438"/>
       <w:r>
         <w:rPr>
           <w:b/>
@@ -10191,7 +10481,7 @@
         <w:lastRenderedPageBreak/>
         <w:t>Editing LIMS identifiers</w:t>
       </w:r>
-      <w:bookmarkEnd w:id="25"/>
+      <w:bookmarkEnd w:id="26"/>
     </w:p>
     <w:p>
       <w:pPr>
@@ -10240,7 +10530,7 @@
                     <pic:cNvPicPr/>
                   </pic:nvPicPr>
                   <pic:blipFill>
-                    <a:blip r:embed="rId37"/>
+                    <a:blip r:embed="rId38"/>
                     <a:stretch>
                       <a:fillRect/>
                     </a:stretch>
@@ -10311,7 +10601,7 @@
           <w:lang w:val="en-US"/>
         </w:rPr>
       </w:pPr>
-      <w:bookmarkStart w:id="26" w:name="_Toc71816371"/>
+      <w:bookmarkStart w:id="27" w:name="_Toc73001439"/>
       <w:r>
         <w:rPr>
           <w:b/>
@@ -10323,7 +10613,7 @@
         <w:lastRenderedPageBreak/>
         <w:t>For BioSeqDB administrators</w:t>
       </w:r>
-      <w:bookmarkEnd w:id="26"/>
+      <w:bookmarkEnd w:id="27"/>
     </w:p>
     <w:p>
       <w:pPr>
@@ -10935,7 +11225,7 @@
                     <pic:cNvPicPr/>
                   </pic:nvPicPr>
                   <pic:blipFill>
-                    <a:blip r:embed="rId38">
+                    <a:blip r:embed="rId39">
                       <a:extLst>
                         <a:ext uri="{28A0092B-C50C-407E-A947-70E740481C1C}">
                           <a14:useLocalDpi xmlns:a14="http://schemas.microsoft.com/office/drawing/2010/main" val="0"/>
@@ -11193,7 +11483,7 @@
                     <pic:cNvPicPr/>
                   </pic:nvPicPr>
                   <pic:blipFill>
-                    <a:blip r:embed="rId39"/>
+                    <a:blip r:embed="rId40"/>
                     <a:stretch>
                       <a:fillRect/>
                     </a:stretch>
@@ -11333,7 +11623,7 @@
                     <pic:cNvPicPr/>
                   </pic:nvPicPr>
                   <pic:blipFill>
-                    <a:blip r:embed="rId40"/>
+                    <a:blip r:embed="rId41"/>
                     <a:stretch>
                       <a:fillRect/>
                     </a:stretch>
@@ -11406,7 +11696,7 @@
                     <pic:cNvPicPr/>
                   </pic:nvPicPr>
                   <pic:blipFill>
-                    <a:blip r:embed="rId41">
+                    <a:blip r:embed="rId42">
                       <a:extLst>
                         <a:ext uri="{28A0092B-C50C-407E-A947-70E740481C1C}">
                           <a14:useLocalDpi xmlns:a14="http://schemas.microsoft.com/office/drawing/2010/main" val="0"/>
@@ -11636,7 +11926,7 @@
                     <pic:cNvPicPr/>
                   </pic:nvPicPr>
                   <pic:blipFill>
-                    <a:blip r:embed="rId42">
+                    <a:blip r:embed="rId43">
                       <a:extLst>
                         <a:ext uri="{28A0092B-C50C-407E-A947-70E740481C1C}">
                           <a14:useLocalDpi xmlns:a14="http://schemas.microsoft.com/office/drawing/2010/main" val="0"/>
@@ -11691,7 +11981,7 @@
         </w:rPr>
         <w:t xml:space="preserve"> folder on the </w:t>
       </w:r>
-      <w:hyperlink r:id="rId43" w:history="1">
+      <w:hyperlink r:id="rId44" w:history="1">
         <w:r>
           <w:rPr>
             <w:rStyle w:val="Hyperlink"/>
@@ -11977,7 +12267,7 @@
         </w:rPr>
         <w:t xml:space="preserve">The BioSeqDB source is stored on GitHub at </w:t>
       </w:r>
-      <w:hyperlink r:id="rId44" w:history="1">
+      <w:hyperlink r:id="rId45" w:history="1">
         <w:r>
           <w:rPr>
             <w:rStyle w:val="Hyperlink"/>
@@ -11992,7 +12282,7 @@
         </w:rPr>
         <w:t xml:space="preserve">.  The source for the Linux seqdb scripts is stored at </w:t>
       </w:r>
-      <w:hyperlink r:id="rId45" w:history="1">
+      <w:hyperlink r:id="rId46" w:history="1">
         <w:r>
           <w:rPr>
             <w:rStyle w:val="Hyperlink"/>
@@ -12109,7 +12399,7 @@
           <w:lang w:val="en-US"/>
         </w:rPr>
       </w:pPr>
-      <w:bookmarkStart w:id="27" w:name="_Toc71816372"/>
+      <w:bookmarkStart w:id="28" w:name="_Toc73001440"/>
       <w:r>
         <w:rPr>
           <w:b/>
@@ -12121,7 +12411,7 @@
         <w:lastRenderedPageBreak/>
         <w:t>FAQ</w:t>
       </w:r>
-      <w:bookmarkEnd w:id="27"/>
+      <w:bookmarkEnd w:id="28"/>
     </w:p>
     <w:p>
       <w:pPr>
@@ -12698,7 +12988,7 @@
           <w:lang w:val="en-US"/>
         </w:rPr>
       </w:pPr>
-      <w:bookmarkStart w:id="28" w:name="_Toc71816373"/>
+      <w:bookmarkStart w:id="29" w:name="_Toc73001441"/>
       <w:r>
         <w:rPr>
           <w:b/>
@@ -12710,7 +13000,7 @@
         <w:lastRenderedPageBreak/>
         <w:t>Appendix A: Deploying the BioSeqDB client</w:t>
       </w:r>
-      <w:bookmarkEnd w:id="28"/>
+      <w:bookmarkEnd w:id="29"/>
     </w:p>
     <w:p>
       <w:pPr>
@@ -12900,7 +13190,7 @@
                     </pic:cNvPicPr>
                   </pic:nvPicPr>
                   <pic:blipFill>
-                    <a:blip r:embed="rId46">
+                    <a:blip r:embed="rId47">
                       <a:extLst>
                         <a:ext uri="{28A0092B-C50C-407E-A947-70E740481C1C}">
                           <a14:useLocalDpi xmlns:a14="http://schemas.microsoft.com/office/drawing/2010/main" val="0"/>

</xml_diff>